<commit_message>
Meetrapporten en implementatieplannen PDF
</commit_message>
<xml_diff>
--- a/implementatieplannen/working/Implementatieplan Week 5 - Scaling.docx
+++ b/implementatieplannen/working/Implementatieplan Week 5 - Scaling.docx
@@ -12,11 +12,13 @@
       <w:r>
         <w:t xml:space="preserve">Week 5 -  </w:t>
       </w:r>
+      <w:proofErr w:type="spellStart"/>
       <w:r>
         <w:t>Scaling</w:t>
       </w:r>
       <w:bookmarkStart w:id="0" w:name="_GoBack"/>
       <w:bookmarkEnd w:id="0"/>
+      <w:proofErr w:type="spellEnd"/>
     </w:p>
     <w:p>
       <w:pPr>
@@ -28,7 +30,15 @@
     </w:p>
     <w:p>
       <w:r>
-        <w:t>Coen Andriessen en Mathijs Arends 13-7-2015</w:t>
+        <w:t xml:space="preserve">Coen Andriessen en Mathijs </w:t>
+      </w:r>
+      <w:proofErr w:type="spellStart"/>
+      <w:r>
+        <w:t>Arends</w:t>
+      </w:r>
+      <w:proofErr w:type="spellEnd"/>
+      <w:r>
+        <w:t xml:space="preserve"> 13-7-2015</w:t>
       </w:r>
       <w:r>
         <w:t xml:space="preserve"> Versie 1</w:t>
@@ -67,7 +77,79 @@
           <w:sz w:val="22"/>
           <w:szCs w:val="22"/>
         </w:rPr>
-        <w:t xml:space="preserve">Het scalen van een afbeelding is belangrijk bij gezichtsherkening omdat sommige algoritmes uit gaan van een bepaalde afbeeldingsgrote. </w:t>
+        <w:t xml:space="preserve">Het </w:t>
+      </w:r>
+      <w:proofErr w:type="spellStart"/>
+      <w:r>
+        <w:rPr>
+          <w:rFonts w:asciiTheme="minorHAnsi" w:eastAsiaTheme="minorHAnsi" w:hAnsiTheme="minorHAnsi" w:cstheme="minorBidi"/>
+          <w:b w:val="0"/>
+          <w:bCs w:val="0"/>
+          <w:color w:val="auto"/>
+          <w:sz w:val="22"/>
+          <w:szCs w:val="22"/>
+        </w:rPr>
+        <w:t>scalen</w:t>
+      </w:r>
+      <w:proofErr w:type="spellEnd"/>
+      <w:r>
+        <w:rPr>
+          <w:rFonts w:asciiTheme="minorHAnsi" w:eastAsiaTheme="minorHAnsi" w:hAnsiTheme="minorHAnsi" w:cstheme="minorBidi"/>
+          <w:b w:val="0"/>
+          <w:bCs w:val="0"/>
+          <w:color w:val="auto"/>
+          <w:sz w:val="22"/>
+          <w:szCs w:val="22"/>
+        </w:rPr>
+        <w:t xml:space="preserve"> van een afbeelding is belangrijk bij </w:t>
+      </w:r>
+      <w:proofErr w:type="spellStart"/>
+      <w:r>
+        <w:rPr>
+          <w:rFonts w:asciiTheme="minorHAnsi" w:eastAsiaTheme="minorHAnsi" w:hAnsiTheme="minorHAnsi" w:cstheme="minorBidi"/>
+          <w:b w:val="0"/>
+          <w:bCs w:val="0"/>
+          <w:color w:val="auto"/>
+          <w:sz w:val="22"/>
+          <w:szCs w:val="22"/>
+        </w:rPr>
+        <w:t>gezichtsherkening</w:t>
+      </w:r>
+      <w:proofErr w:type="spellEnd"/>
+      <w:r>
+        <w:rPr>
+          <w:rFonts w:asciiTheme="minorHAnsi" w:eastAsiaTheme="minorHAnsi" w:hAnsiTheme="minorHAnsi" w:cstheme="minorBidi"/>
+          <w:b w:val="0"/>
+          <w:bCs w:val="0"/>
+          <w:color w:val="auto"/>
+          <w:sz w:val="22"/>
+          <w:szCs w:val="22"/>
+        </w:rPr>
+        <w:t xml:space="preserve"> omdat sommige algoritmes uit gaan van een bepaalde </w:t>
+      </w:r>
+      <w:proofErr w:type="spellStart"/>
+      <w:r>
+        <w:rPr>
+          <w:rFonts w:asciiTheme="minorHAnsi" w:eastAsiaTheme="minorHAnsi" w:hAnsiTheme="minorHAnsi" w:cstheme="minorBidi"/>
+          <w:b w:val="0"/>
+          <w:bCs w:val="0"/>
+          <w:color w:val="auto"/>
+          <w:sz w:val="22"/>
+          <w:szCs w:val="22"/>
+        </w:rPr>
+        <w:t>afbeeldingsgrote</w:t>
+      </w:r>
+      <w:proofErr w:type="spellEnd"/>
+      <w:r>
+        <w:rPr>
+          <w:rFonts w:asciiTheme="minorHAnsi" w:eastAsiaTheme="minorHAnsi" w:hAnsiTheme="minorHAnsi" w:cstheme="minorBidi"/>
+          <w:b w:val="0"/>
+          <w:bCs w:val="0"/>
+          <w:color w:val="auto"/>
+          <w:sz w:val="22"/>
+          <w:szCs w:val="22"/>
+        </w:rPr>
+        <w:t xml:space="preserve">. </w:t>
       </w:r>
     </w:p>
     <w:p>
@@ -106,7 +188,15 @@
     </w:p>
     <w:p>
       <w:r>
-        <w:t>We nemen een punt in de afbeelding en kijken waar hij gaat komen in de nieuwe afbeelding. Forward mappen</w:t>
+        <w:t xml:space="preserve">We nemen een punt in de afbeelding en kijken waar hij gaat komen in de nieuwe afbeelding. </w:t>
+      </w:r>
+      <w:proofErr w:type="spellStart"/>
+      <w:r>
+        <w:t>Forward</w:t>
+      </w:r>
+      <w:proofErr w:type="spellEnd"/>
+      <w:r>
+        <w:t xml:space="preserve"> mappen</w:t>
       </w:r>
     </w:p>
     <w:p>
@@ -124,24 +214,47 @@
       <w:r>
         <w:t xml:space="preserve">dat punt ligt in het origineel. </w:t>
       </w:r>
-      <w:r>
-        <w:t>Backward mappen</w:t>
+      <w:proofErr w:type="spellStart"/>
+      <w:r>
+        <w:t>Backward</w:t>
+      </w:r>
+      <w:proofErr w:type="spellEnd"/>
+      <w:r>
+        <w:t xml:space="preserve"> mappen</w:t>
       </w:r>
     </w:p>
     <w:p>
       <w:pPr>
         <w:pStyle w:val="Kop3"/>
       </w:pPr>
+      <w:proofErr w:type="spellStart"/>
       <w:r>
         <w:t>Interpolation</w:t>
       </w:r>
-    </w:p>
-    <w:p>
-      <w:r>
-        <w:t xml:space="preserve">Ook hebben wij moeten kiezen voor een vorm van interpolation. </w:t>
-      </w:r>
-      <w:r>
-        <w:t>Zero order is simpel te implementeren en sneller, waar first order weer een veel mooier resultaat levert.</w:t>
+      <w:proofErr w:type="spellEnd"/>
+    </w:p>
+    <w:p>
+      <w:r>
+        <w:t xml:space="preserve">Ook hebben wij moeten kiezen voor een vorm van </w:t>
+      </w:r>
+      <w:proofErr w:type="spellStart"/>
+      <w:r>
+        <w:t>interpolation</w:t>
+      </w:r>
+      <w:proofErr w:type="spellEnd"/>
+      <w:r>
+        <w:t xml:space="preserve">. </w:t>
+      </w:r>
+      <w:r>
+        <w:t xml:space="preserve">Zero order is simpel te implementeren en sneller, waar </w:t>
+      </w:r>
+      <w:proofErr w:type="spellStart"/>
+      <w:r>
+        <w:t>first</w:t>
+      </w:r>
+      <w:proofErr w:type="spellEnd"/>
+      <w:r>
+        <w:t xml:space="preserve"> order weer een veel mooier resultaat levert.</w:t>
       </w:r>
     </w:p>
     <w:p>
@@ -166,14 +279,12 @@
         <w:t>Deze methode zorgt er voor dat er aan de rand geen pixels overgeslagen kunnen worden. En is relatief si</w:t>
       </w:r>
       <w:r>
-        <w:t xml:space="preserve">mpel te implementeren. Zero order zorgt er voor dat het algoritme snel blijft </w:t>
-      </w:r>
-    </w:p>
-    <w:p/>
-    <w:p/>
-    <w:p/>
-    <w:p/>
-    <w:p/>
+        <w:t>mpel te implementeren. Zero order zorgt er voo</w:t>
+      </w:r>
+      <w:r>
+        <w:t>r dat het algoritme snel blijft.</w:t>
+      </w:r>
+    </w:p>
     <w:p>
       <w:pPr>
         <w:pStyle w:val="Kop2"/>
@@ -197,7 +308,15 @@
       </w:r>
       <w:r>
         <w:tab/>
-        <w:t>Bepaal de x en y middel-locatie van de mond.</w:t>
+        <w:t xml:space="preserve">Bepaal de x en y </w:t>
+      </w:r>
+      <w:proofErr w:type="spellStart"/>
+      <w:r>
+        <w:t>middel-locatie</w:t>
+      </w:r>
+      <w:proofErr w:type="spellEnd"/>
+      <w:r>
+        <w:t xml:space="preserve"> van de mond.</w:t>
       </w:r>
       <w:r>
         <w:br/>
@@ -208,7 +327,15 @@
       </w:r>
       <w:r>
         <w:tab/>
-        <w:t>Bereken het aantal graden in radialen.</w:t>
+        <w:t xml:space="preserve">Bereken het aantal graden in </w:t>
+      </w:r>
+      <w:proofErr w:type="spellStart"/>
+      <w:r>
+        <w:t>radialen</w:t>
+      </w:r>
+      <w:proofErr w:type="spellEnd"/>
+      <w:r>
+        <w:t>.</w:t>
       </w:r>
       <w:r>
         <w:br/>
@@ -236,7 +363,6 @@
         <w:br/>
       </w:r>
       <w:r>
-        <w:lastRenderedPageBreak/>
         <w:tab/>
         <w:t>5.</w:t>
       </w:r>
@@ -314,6 +440,7 @@
         <w:pStyle w:val="Kop2"/>
       </w:pPr>
       <w:r>
+        <w:lastRenderedPageBreak/>
         <w:t>Evaluatie</w:t>
       </w:r>
     </w:p>

</xml_diff>